<commit_message>
Why do I do this to myself
</commit_message>
<xml_diff>
--- a/classes/CYBR450/project/annotated_bib.docx
+++ b/classes/CYBR450/project/annotated_bib.docx
@@ -170,16 +170,14 @@
         </w:rPr>
         <w:t xml:space="preserve">They’ve done the hard work of explaining the how and why secret management is needed.  I will use this mainly to introduce the framework they use of Adoption, Operationalizing, and Scaling.  My focus is on the first two but all three are </w:t>
       </w:r>
-      <w:proofErr w:type="spellStart"/>
-      <w:r>
-        <w:rPr>
-          <w:i/>
-          <w:iCs/>
-          <w:color w:val="4472C4" w:themeColor="accent1"/>
-        </w:rPr>
-        <w:t>relevent</w:t>
-      </w:r>
-      <w:proofErr w:type="spellEnd"/>
+      <w:r>
+        <w:rPr>
+          <w:i/>
+          <w:iCs/>
+          <w:color w:val="4472C4" w:themeColor="accent1"/>
+        </w:rPr>
+        <w:t>relevant</w:t>
+      </w:r>
       <w:r>
         <w:rPr>
           <w:i/>
@@ -204,16 +202,14 @@
         </w:rPr>
         <w:t xml:space="preserve">Specific example of one mechanism to start using for building metrics on if things are bad and if things are getting better.  Iffy on specifics but using a </w:t>
       </w:r>
-      <w:proofErr w:type="spellStart"/>
-      <w:r>
-        <w:rPr>
-          <w:i/>
-          <w:iCs/>
-          <w:color w:val="4472C4" w:themeColor="accent1"/>
-        </w:rPr>
-        <w:t>digestable</w:t>
-      </w:r>
-      <w:proofErr w:type="spellEnd"/>
+      <w:r>
+        <w:rPr>
+          <w:i/>
+          <w:iCs/>
+          <w:color w:val="4472C4" w:themeColor="accent1"/>
+        </w:rPr>
+        <w:t>digestible</w:t>
+      </w:r>
       <w:r>
         <w:rPr>
           <w:i/>
@@ -1216,7 +1212,7 @@
 </file>
 
 <file path=customXml/itemProps1.xml><?xml version="1.0" encoding="utf-8"?>
-<ds:datastoreItem xmlns:ds="http://schemas.openxmlformats.org/officeDocument/2006/customXml" ds:itemID="{0DF26F1D-3F49-1948-9C21-6FE0E35E164E}">
+<ds:datastoreItem xmlns:ds="http://schemas.openxmlformats.org/officeDocument/2006/customXml" ds:itemID="{8B5ACC49-F2B6-AD44-95E5-12D16C2CC57E}">
   <ds:schemaRefs>
     <ds:schemaRef ds:uri="http://schemas.openxmlformats.org/officeDocument/2006/bibliography"/>
   </ds:schemaRefs>

</xml_diff>